<commit_message>
Reran with updated shrub biomass estimation (changes to VACC SP, SYMALB, ALNU SP). Relationship got worse...
</commit_message>
<xml_diff>
--- a/quicknotes-remotesensing.docx
+++ b/quicknotes-remotesensing.docx
@@ -10,6 +10,14 @@
     <w:p/>
     <w:p>
       <w:r>
+        <w:t>2016-10-18 reran with updated biomass/nutrition data (after fixing shrub biomass estimation to more accurately handle VACC SP, SYMALB, and alders (at TWS)). Relationship actually got worse, I assume because biomass and gdm numbers were less insane after the fix so there was less variation to explain with remote data.</w:t>
+      </w:r>
+      <w:bookmarkStart w:id="0" w:name="_GoBack"/>
+      <w:bookmarkEnd w:id="0"/>
+    </w:p>
+    <w:p/>
+    <w:p>
+      <w:r>
         <w:t>-NSERP_AllPlots.csv is slightly outdated (couple hard-to-catch typos in veg plots</w:t>
       </w:r>
     </w:p>
@@ -86,10 +94,7 @@
         </w:numPr>
       </w:pPr>
       <w:r>
-        <w:t xml:space="preserve">"1026.2015-07-29" </w:t>
-      </w:r>
-      <w:r>
-        <w:t xml:space="preserve">- </w:t>
+        <w:t xml:space="preserve">"1026.2015-07-29" - </w:t>
       </w:r>
     </w:p>
     <w:p>
@@ -329,6 +334,7 @@
         </w:numPr>
       </w:pPr>
       <w:r>
+        <w:lastRenderedPageBreak/>
         <w:t xml:space="preserve">"606.2014-08-18"  </w:t>
       </w:r>
     </w:p>
@@ -382,13 +388,7 @@
     </w:p>
     <w:p>
       <w:r>
-        <w:lastRenderedPageBreak/>
-        <w:t>Discovered and fixed error in code that was dropping some forgae shrubs if the lab had id’d them as “stem</w:t>
-      </w:r>
-      <w:bookmarkStart w:id="0" w:name="_GoBack"/>
-      <w:bookmarkEnd w:id="0"/>
-      <w:r>
-        <w:t>” or “leaf”</w:t>
+        <w:t>Discovered and fixed error in code that was dropping some forgae shrubs if the lab had id’d them as “stem” or “leaf”</w:t>
       </w:r>
     </w:p>
     <w:p/>

</xml_diff>